<commit_message>
Update 홀수번 UseCase Description.docx
</commit_message>
<xml_diff>
--- a/홀수번 UseCase Description.docx
+++ b/홀수번 UseCase Description.docx
@@ -16,9 +16,6 @@
     <w:p>
       <w:pPr>
         <w:pStyle w:val="1"/>
-        <w:rPr>
-          <w:rFonts w:hint="eastAsia"/>
-        </w:rPr>
       </w:pPr>
       <w:r>
         <w:rPr>
@@ -28,11 +25,6 @@
       </w:r>
     </w:p>
     <w:p>
-      <w:pPr>
-        <w:rPr>
-          <w:rFonts w:hint="eastAsia"/>
-        </w:rPr>
-      </w:pPr>
       <w:r>
         <w:rPr>
           <w:rFonts w:hint="eastAsia"/>
@@ -66,11 +58,6 @@
             <w:tcW w:w="4612" w:type="dxa"/>
           </w:tcPr>
           <w:p>
-            <w:pPr>
-              <w:rPr>
-                <w:rFonts w:hint="eastAsia"/>
-              </w:rPr>
-            </w:pPr>
             <w:r>
               <w:rPr>
                 <w:rFonts w:hint="eastAsia"/>
@@ -86,9 +73,6 @@
           <w:p>
             <w:pPr>
               <w:cnfStyle w:val="100000000000" w:firstRow="1" w:lastRow="0" w:firstColumn="0" w:lastColumn="0" w:oddVBand="0" w:evenVBand="0" w:oddHBand="0" w:evenHBand="0" w:firstRowFirstColumn="0" w:firstRowLastColumn="0" w:lastRowFirstColumn="0" w:lastRowLastColumn="0"/>
-              <w:rPr>
-                <w:rFonts w:hint="eastAsia"/>
-              </w:rPr>
             </w:pPr>
             <w:r>
               <w:rPr>
@@ -111,7 +95,6 @@
           <w:p>
             <w:pPr>
               <w:rPr>
-                <w:rFonts w:hint="eastAsia"/>
                 <w:b w:val="0"/>
                 <w:bCs w:val="0"/>
                 <w:sz w:val="18"/>
@@ -138,7 +121,6 @@
             <w:pPr>
               <w:cnfStyle w:val="000000100000" w:firstRow="0" w:lastRow="0" w:firstColumn="0" w:lastColumn="0" w:oddVBand="0" w:evenVBand="0" w:oddHBand="1" w:evenHBand="0" w:firstRowFirstColumn="0" w:firstRowLastColumn="0" w:lastRowFirstColumn="0" w:lastRowLastColumn="0"/>
               <w:rPr>
-                <w:rFonts w:hint="eastAsia"/>
                 <w:sz w:val="18"/>
                 <w:szCs w:val="18"/>
               </w:rPr>
@@ -163,7 +145,6 @@
           <w:p>
             <w:pPr>
               <w:rPr>
-                <w:rFonts w:hint="eastAsia"/>
                 <w:b w:val="0"/>
                 <w:bCs w:val="0"/>
                 <w:sz w:val="18"/>
@@ -210,7 +191,6 @@
             <w:pPr>
               <w:cnfStyle w:val="000000000000" w:firstRow="0" w:lastRow="0" w:firstColumn="0" w:lastColumn="0" w:oddVBand="0" w:evenVBand="0" w:oddHBand="0" w:evenHBand="0" w:firstRowFirstColumn="0" w:firstRowLastColumn="0" w:lastRowFirstColumn="0" w:lastRowLastColumn="0"/>
               <w:rPr>
-                <w:rFonts w:hint="eastAsia"/>
                 <w:sz w:val="18"/>
                 <w:szCs w:val="18"/>
               </w:rPr>
@@ -246,7 +226,6 @@
           <w:p>
             <w:pPr>
               <w:rPr>
-                <w:rFonts w:hint="eastAsia"/>
                 <w:b w:val="0"/>
                 <w:bCs w:val="0"/>
                 <w:sz w:val="18"/>
@@ -283,7 +262,6 @@
             <w:pPr>
               <w:cnfStyle w:val="000000100000" w:firstRow="0" w:lastRow="0" w:firstColumn="0" w:lastColumn="0" w:oddVBand="0" w:evenVBand="0" w:oddHBand="1" w:evenHBand="0" w:firstRowFirstColumn="0" w:firstRowLastColumn="0" w:lastRowFirstColumn="0" w:lastRowLastColumn="0"/>
               <w:rPr>
-                <w:rFonts w:hint="eastAsia"/>
                 <w:sz w:val="18"/>
                 <w:szCs w:val="18"/>
               </w:rPr>
@@ -302,30 +280,7 @@
                 <w:sz w:val="18"/>
                 <w:szCs w:val="18"/>
               </w:rPr>
-              <w:t xml:space="preserve"> </w:t>
-            </w:r>
-            <w:r>
-              <w:rPr>
-                <w:sz w:val="18"/>
-                <w:szCs w:val="18"/>
-              </w:rPr>
-              <w:t>입력된</w:t>
-            </w:r>
-            <w:r>
-              <w:rPr>
-                <w:rFonts w:hint="eastAsia"/>
-                <w:sz w:val="18"/>
-                <w:szCs w:val="18"/>
-              </w:rPr>
-              <w:t xml:space="preserve"> 정보를 검증하고 문제가 없으면 </w:t>
-            </w:r>
-            <w:r>
-              <w:rPr>
-                <w:rFonts w:hint="eastAsia"/>
-                <w:sz w:val="18"/>
-                <w:szCs w:val="18"/>
-              </w:rPr>
-              <w:t xml:space="preserve">회원 가입 성공 </w:t>
+              <w:t xml:space="preserve"> 회원 가입 성공 </w:t>
             </w:r>
             <w:r>
               <w:rPr>
@@ -422,7 +377,6 @@
           <w:p>
             <w:pPr>
               <w:rPr>
-                <w:rFonts w:hint="eastAsia"/>
                 <w:b w:val="0"/>
                 <w:bCs w:val="0"/>
                 <w:sz w:val="18"/>
@@ -445,22 +399,11 @@
     </w:tbl>
     <w:p/>
     <w:p>
-      <w:pPr>
-        <w:rPr>
-          <w:rFonts w:hint="eastAsia"/>
-        </w:rPr>
-      </w:pPr>
       <w:r>
         <w:rPr>
           <w:rFonts w:hint="eastAsia"/>
         </w:rPr>
-        <w:t xml:space="preserve">Use case description </w:t>
-      </w:r>
-      <w:r>
-        <w:rPr>
-          <w:rFonts w:hint="eastAsia"/>
-        </w:rPr>
-        <w:t>로그인</w:t>
+        <w:t>Use case description 로그인</w:t>
       </w:r>
     </w:p>
     <w:tbl>
@@ -483,11 +426,6 @@
             <w:tcW w:w="4612" w:type="dxa"/>
           </w:tcPr>
           <w:p>
-            <w:pPr>
-              <w:rPr>
-                <w:rFonts w:hint="eastAsia"/>
-              </w:rPr>
-            </w:pPr>
             <w:r>
               <w:rPr>
                 <w:rFonts w:hint="eastAsia"/>
@@ -503,9 +441,6 @@
           <w:p>
             <w:pPr>
               <w:cnfStyle w:val="100000000000" w:firstRow="1" w:lastRow="0" w:firstColumn="0" w:lastColumn="0" w:oddVBand="0" w:evenVBand="0" w:oddHBand="0" w:evenHBand="0" w:firstRowFirstColumn="0" w:firstRowLastColumn="0" w:lastRowFirstColumn="0" w:lastRowLastColumn="0"/>
-              <w:rPr>
-                <w:rFonts w:hint="eastAsia"/>
-              </w:rPr>
             </w:pPr>
             <w:r>
               <w:rPr>
@@ -528,7 +463,6 @@
           <w:p>
             <w:pPr>
               <w:rPr>
-                <w:rFonts w:hint="eastAsia"/>
                 <w:b w:val="0"/>
                 <w:bCs w:val="0"/>
                 <w:sz w:val="18"/>
@@ -565,7 +499,6 @@
             <w:pPr>
               <w:cnfStyle w:val="000000100000" w:firstRow="0" w:lastRow="0" w:firstColumn="0" w:lastColumn="0" w:oddVBand="0" w:evenVBand="0" w:oddHBand="1" w:evenHBand="0" w:firstRowFirstColumn="0" w:firstRowLastColumn="0" w:lastRowFirstColumn="0" w:lastRowLastColumn="0"/>
               <w:rPr>
-                <w:rFonts w:hint="eastAsia"/>
                 <w:sz w:val="18"/>
                 <w:szCs w:val="18"/>
               </w:rPr>
@@ -598,7 +531,6 @@
           <w:p>
             <w:pPr>
               <w:rPr>
-                <w:rFonts w:hint="eastAsia"/>
                 <w:b w:val="0"/>
                 <w:bCs w:val="0"/>
                 <w:sz w:val="18"/>
@@ -635,7 +567,6 @@
             <w:pPr>
               <w:cnfStyle w:val="000000000000" w:firstRow="0" w:lastRow="0" w:firstColumn="0" w:lastColumn="0" w:oddVBand="0" w:evenVBand="0" w:oddHBand="0" w:evenHBand="0" w:firstRowFirstColumn="0" w:firstRowLastColumn="0" w:lastRowFirstColumn="0" w:lastRowLastColumn="0"/>
               <w:rPr>
-                <w:rFonts w:hint="eastAsia"/>
                 <w:sz w:val="18"/>
                 <w:szCs w:val="18"/>
               </w:rPr>
@@ -654,7 +585,7 @@
                 <w:sz w:val="18"/>
                 <w:szCs w:val="18"/>
               </w:rPr>
-              <w:t>입력된 정보를 검증하고 문제가 없으면 사이트 메인화면을 표시한다.</w:t>
+              <w:t>로그인 성공 화면을 띄워준다.</w:t>
             </w:r>
           </w:p>
         </w:tc>
@@ -690,7 +621,6 @@
           <w:p>
             <w:pPr>
               <w:rPr>
-                <w:rFonts w:hint="eastAsia"/>
                 <w:sz w:val="18"/>
                 <w:szCs w:val="18"/>
               </w:rPr>
@@ -751,22 +681,11 @@
     </w:tbl>
     <w:p/>
     <w:p>
-      <w:pPr>
-        <w:rPr>
-          <w:rFonts w:hint="eastAsia"/>
-        </w:rPr>
-      </w:pPr>
       <w:r>
         <w:rPr>
           <w:rFonts w:hint="eastAsia"/>
         </w:rPr>
-        <w:t>Use case description 로그</w:t>
-      </w:r>
-      <w:r>
-        <w:rPr>
-          <w:rFonts w:hint="eastAsia"/>
-        </w:rPr>
-        <w:t>아웃</w:t>
+        <w:t>Use case description 로그아웃</w:t>
       </w:r>
     </w:p>
     <w:tbl>
@@ -789,11 +708,6 @@
             <w:tcW w:w="4612" w:type="dxa"/>
           </w:tcPr>
           <w:p>
-            <w:pPr>
-              <w:rPr>
-                <w:rFonts w:hint="eastAsia"/>
-              </w:rPr>
-            </w:pPr>
             <w:r>
               <w:rPr>
                 <w:rFonts w:hint="eastAsia"/>
@@ -809,9 +723,6 @@
           <w:p>
             <w:pPr>
               <w:cnfStyle w:val="100000000000" w:firstRow="1" w:lastRow="0" w:firstColumn="0" w:lastColumn="0" w:oddVBand="0" w:evenVBand="0" w:oddHBand="0" w:evenHBand="0" w:firstRowFirstColumn="0" w:firstRowLastColumn="0" w:lastRowFirstColumn="0" w:lastRowLastColumn="0"/>
-              <w:rPr>
-                <w:rFonts w:hint="eastAsia"/>
-              </w:rPr>
             </w:pPr>
             <w:r>
               <w:rPr>
@@ -834,7 +745,6 @@
           <w:p>
             <w:pPr>
               <w:rPr>
-                <w:rFonts w:hint="eastAsia"/>
                 <w:b w:val="0"/>
                 <w:bCs w:val="0"/>
                 <w:sz w:val="18"/>
@@ -861,7 +771,6 @@
             <w:pPr>
               <w:cnfStyle w:val="000000100000" w:firstRow="0" w:lastRow="0" w:firstColumn="0" w:lastColumn="0" w:oddVBand="0" w:evenVBand="0" w:oddHBand="1" w:evenHBand="0" w:firstRowFirstColumn="0" w:firstRowLastColumn="0" w:lastRowFirstColumn="0" w:lastRowLastColumn="0"/>
               <w:rPr>
-                <w:rFonts w:hint="eastAsia"/>
                 <w:sz w:val="18"/>
                 <w:szCs w:val="18"/>
               </w:rPr>
@@ -886,7 +795,6 @@
           <w:p>
             <w:pPr>
               <w:rPr>
-                <w:rFonts w:hint="eastAsia"/>
                 <w:b w:val="0"/>
                 <w:bCs w:val="0"/>
                 <w:sz w:val="18"/>
@@ -911,17 +819,7 @@
                 <w:sz w:val="18"/>
                 <w:szCs w:val="18"/>
               </w:rPr>
-              <w:t xml:space="preserve"> 액터가 로그</w:t>
-            </w:r>
-            <w:r>
-              <w:rPr>
-                <w:rFonts w:hint="eastAsia"/>
-                <w:b w:val="0"/>
-                <w:bCs w:val="0"/>
-                <w:sz w:val="18"/>
-                <w:szCs w:val="18"/>
-              </w:rPr>
-              <w:t>아웃 버튼을 누른다.</w:t>
+              <w:t xml:space="preserve"> 액터가 로그아웃 버튼을 누른다.</w:t>
             </w:r>
           </w:p>
         </w:tc>
@@ -933,7 +831,6 @@
             <w:pPr>
               <w:cnfStyle w:val="000000000000" w:firstRow="0" w:lastRow="0" w:firstColumn="0" w:lastColumn="0" w:oddVBand="0" w:evenVBand="0" w:oddHBand="0" w:evenHBand="0" w:firstRowFirstColumn="0" w:firstRowLastColumn="0" w:lastRowFirstColumn="0" w:lastRowLastColumn="0"/>
               <w:rPr>
-                <w:rFonts w:hint="eastAsia"/>
                 <w:sz w:val="18"/>
                 <w:szCs w:val="18"/>
               </w:rPr>
@@ -960,7 +857,7 @@
                 <w:sz w:val="18"/>
                 <w:szCs w:val="18"/>
               </w:rPr>
-              <w:t>시스템 접속을 종료 시킨다.</w:t>
+              <w:t>사용자에게 로그아웃을 알리는 팝업창을 보여준다.</w:t>
             </w:r>
           </w:p>
         </w:tc>
@@ -996,7 +893,6 @@
           <w:p>
             <w:pPr>
               <w:rPr>
-                <w:rFonts w:hint="eastAsia"/>
                 <w:b w:val="0"/>
                 <w:bCs w:val="0"/>
                 <w:sz w:val="18"/>
@@ -1019,22 +915,11 @@
     </w:tbl>
     <w:p/>
     <w:p>
-      <w:pPr>
-        <w:rPr>
-          <w:rFonts w:hint="eastAsia"/>
-        </w:rPr>
-      </w:pPr>
       <w:r>
         <w:rPr>
           <w:rFonts w:hint="eastAsia"/>
         </w:rPr>
-        <w:t xml:space="preserve">Use case description </w:t>
-      </w:r>
-      <w:r>
-        <w:rPr>
-          <w:rFonts w:hint="eastAsia"/>
-        </w:rPr>
-        <w:t>자전거 정보 등록</w:t>
+        <w:t>Use case description 자전거 정보 등록</w:t>
       </w:r>
     </w:p>
     <w:tbl>
@@ -1057,11 +942,6 @@
             <w:tcW w:w="4612" w:type="dxa"/>
           </w:tcPr>
           <w:p>
-            <w:pPr>
-              <w:rPr>
-                <w:rFonts w:hint="eastAsia"/>
-              </w:rPr>
-            </w:pPr>
             <w:r>
               <w:rPr>
                 <w:rFonts w:hint="eastAsia"/>
@@ -1077,9 +957,6 @@
           <w:p>
             <w:pPr>
               <w:cnfStyle w:val="100000000000" w:firstRow="1" w:lastRow="0" w:firstColumn="0" w:lastColumn="0" w:oddVBand="0" w:evenVBand="0" w:oddHBand="0" w:evenHBand="0" w:firstRowFirstColumn="0" w:firstRowLastColumn="0" w:lastRowFirstColumn="0" w:lastRowLastColumn="0"/>
-              <w:rPr>
-                <w:rFonts w:hint="eastAsia"/>
-              </w:rPr>
             </w:pPr>
             <w:r>
               <w:rPr>
@@ -1102,7 +979,6 @@
           <w:p>
             <w:pPr>
               <w:rPr>
-                <w:rFonts w:hint="eastAsia"/>
                 <w:b w:val="0"/>
                 <w:bCs w:val="0"/>
                 <w:sz w:val="18"/>
@@ -1129,7 +1005,6 @@
             <w:pPr>
               <w:cnfStyle w:val="000000100000" w:firstRow="0" w:lastRow="0" w:firstColumn="0" w:lastColumn="0" w:oddVBand="0" w:evenVBand="0" w:oddHBand="1" w:evenHBand="0" w:firstRowFirstColumn="0" w:firstRowLastColumn="0" w:lastRowFirstColumn="0" w:lastRowLastColumn="0"/>
               <w:rPr>
-                <w:rFonts w:hint="eastAsia"/>
                 <w:sz w:val="18"/>
                 <w:szCs w:val="18"/>
               </w:rPr>
@@ -1154,7 +1029,6 @@
           <w:p>
             <w:pPr>
               <w:rPr>
-                <w:rFonts w:hint="eastAsia"/>
                 <w:b w:val="0"/>
                 <w:bCs w:val="0"/>
                 <w:sz w:val="18"/>
@@ -1201,7 +1075,6 @@
             <w:pPr>
               <w:cnfStyle w:val="000000000000" w:firstRow="0" w:lastRow="0" w:firstColumn="0" w:lastColumn="0" w:oddVBand="0" w:evenVBand="0" w:oddHBand="0" w:evenHBand="0" w:firstRowFirstColumn="0" w:firstRowLastColumn="0" w:lastRowFirstColumn="0" w:lastRowLastColumn="0"/>
               <w:rPr>
-                <w:rFonts w:hint="eastAsia"/>
                 <w:sz w:val="18"/>
                 <w:szCs w:val="18"/>
               </w:rPr>
@@ -1220,23 +1093,7 @@
                 <w:sz w:val="18"/>
                 <w:szCs w:val="18"/>
               </w:rPr>
-              <w:t xml:space="preserve"> </w:t>
-            </w:r>
-            <w:r>
-              <w:rPr>
-                <w:rFonts w:hint="eastAsia"/>
-                <w:sz w:val="18"/>
-                <w:szCs w:val="18"/>
-              </w:rPr>
-              <w:t>자전거 ID, 자전거 제품명, 자전거 유형(일반/전기), 소속 대여소, 상태(사용 가능/수리) 등)</w:t>
-            </w:r>
-            <w:r>
-              <w:rPr>
-                <w:rFonts w:hint="eastAsia"/>
-                <w:sz w:val="18"/>
-                <w:szCs w:val="18"/>
-              </w:rPr>
-              <w:t xml:space="preserve">을 기록할 수 있는 화면을 </w:t>
+              <w:t xml:space="preserve"> 자전거 ID, 자전거 제품명, 자전거 유형(일반/전기), 소속 대여소, 상태(사용 가능/수리) 등)을 기록할 수 있는 화면을 </w:t>
             </w:r>
             <w:r>
               <w:rPr>
@@ -1261,22 +1118,20 @@
           <w:p>
             <w:pPr>
               <w:rPr>
-                <w:rFonts w:hint="eastAsia"/>
-                <w:b w:val="0"/>
-                <w:bCs w:val="0"/>
-                <w:sz w:val="18"/>
-                <w:szCs w:val="18"/>
-              </w:rPr>
-            </w:pPr>
-            <w:r>
-              <w:rPr>
-                <w:rFonts w:hint="eastAsia"/>
-                <w:b w:val="0"/>
-                <w:bCs w:val="0"/>
-                <w:sz w:val="18"/>
-                <w:szCs w:val="18"/>
-              </w:rPr>
-              <w:lastRenderedPageBreak/>
+                <w:b w:val="0"/>
+                <w:bCs w:val="0"/>
+                <w:sz w:val="18"/>
+                <w:szCs w:val="18"/>
+              </w:rPr>
+            </w:pPr>
+            <w:r>
+              <w:rPr>
+                <w:rFonts w:hint="eastAsia"/>
+                <w:b w:val="0"/>
+                <w:bCs w:val="0"/>
+                <w:sz w:val="18"/>
+                <w:szCs w:val="18"/>
+              </w:rPr>
               <w:t>5</w:t>
             </w:r>
             <w:r>
@@ -1318,7 +1173,15 @@
                 <w:sz w:val="18"/>
                 <w:szCs w:val="18"/>
               </w:rPr>
-              <w:t xml:space="preserve"> 작성된 자전거 정보를 등록한다.</w:t>
+              <w:t xml:space="preserve"> </w:t>
+            </w:r>
+            <w:r>
+              <w:rPr>
+                <w:rFonts w:hint="eastAsia"/>
+                <w:sz w:val="18"/>
+                <w:szCs w:val="18"/>
+              </w:rPr>
+              <w:t>자전거 등록 완료 팝업 화면을 띄워준다.</w:t>
             </w:r>
           </w:p>
         </w:tc>
@@ -1348,13 +1211,13 @@
                 <w:sz w:val="18"/>
                 <w:szCs w:val="18"/>
               </w:rPr>
+              <w:lastRenderedPageBreak/>
               <w:t>Alternative Courses</w:t>
             </w:r>
           </w:p>
           <w:p>
             <w:pPr>
               <w:rPr>
-                <w:rFonts w:hint="eastAsia"/>
                 <w:b w:val="0"/>
                 <w:bCs w:val="0"/>
                 <w:sz w:val="18"/>
@@ -1378,22 +1241,11 @@
     <w:p/>
     <w:p/>
     <w:p>
-      <w:pPr>
-        <w:rPr>
-          <w:rFonts w:hint="eastAsia"/>
-        </w:rPr>
-      </w:pPr>
       <w:r>
         <w:rPr>
           <w:rFonts w:hint="eastAsia"/>
         </w:rPr>
-        <w:t xml:space="preserve">Use case description 자전거 정보 </w:t>
-      </w:r>
-      <w:r>
-        <w:rPr>
-          <w:rFonts w:hint="eastAsia"/>
-        </w:rPr>
-        <w:t>조회</w:t>
+        <w:t>Use case description 자전거 정보 조회</w:t>
       </w:r>
     </w:p>
     <w:tbl>
@@ -1416,11 +1268,6 @@
             <w:tcW w:w="4612" w:type="dxa"/>
           </w:tcPr>
           <w:p>
-            <w:pPr>
-              <w:rPr>
-                <w:rFonts w:hint="eastAsia"/>
-              </w:rPr>
-            </w:pPr>
             <w:r>
               <w:rPr>
                 <w:rFonts w:hint="eastAsia"/>
@@ -1436,9 +1283,6 @@
           <w:p>
             <w:pPr>
               <w:cnfStyle w:val="100000000000" w:firstRow="1" w:lastRow="0" w:firstColumn="0" w:lastColumn="0" w:oddVBand="0" w:evenVBand="0" w:oddHBand="0" w:evenHBand="0" w:firstRowFirstColumn="0" w:firstRowLastColumn="0" w:lastRowFirstColumn="0" w:lastRowLastColumn="0"/>
-              <w:rPr>
-                <w:rFonts w:hint="eastAsia"/>
-              </w:rPr>
             </w:pPr>
             <w:r>
               <w:rPr>
@@ -1461,32 +1305,21 @@
           <w:p>
             <w:pPr>
               <w:rPr>
-                <w:rFonts w:hint="eastAsia"/>
-                <w:b w:val="0"/>
-                <w:bCs w:val="0"/>
-                <w:sz w:val="18"/>
-                <w:szCs w:val="18"/>
-              </w:rPr>
-            </w:pPr>
-            <w:r>
-              <w:rPr>
-                <w:rFonts w:hint="eastAsia"/>
-                <w:b w:val="0"/>
-                <w:bCs w:val="0"/>
-                <w:sz w:val="18"/>
-                <w:szCs w:val="18"/>
-              </w:rPr>
-              <w:t xml:space="preserve">1 </w:t>
-            </w:r>
-            <w:r>
-              <w:rPr>
-                <w:rFonts w:hint="eastAsia"/>
-                <w:b w:val="0"/>
-                <w:bCs w:val="0"/>
-                <w:sz w:val="18"/>
-                <w:szCs w:val="18"/>
-              </w:rPr>
-              <w:t>None</w:t>
+                <w:b w:val="0"/>
+                <w:bCs w:val="0"/>
+                <w:sz w:val="18"/>
+                <w:szCs w:val="18"/>
+              </w:rPr>
+            </w:pPr>
+            <w:r>
+              <w:rPr>
+                <w:rFonts w:hint="eastAsia"/>
+                <w:b w:val="0"/>
+                <w:bCs w:val="0"/>
+                <w:sz w:val="18"/>
+                <w:szCs w:val="18"/>
+              </w:rPr>
+              <w:t>1 None</w:t>
             </w:r>
           </w:p>
         </w:tc>
@@ -1498,26 +1331,17 @@
             <w:pPr>
               <w:cnfStyle w:val="000000100000" w:firstRow="0" w:lastRow="0" w:firstColumn="0" w:lastColumn="0" w:oddVBand="0" w:evenVBand="0" w:oddHBand="1" w:evenHBand="0" w:firstRowFirstColumn="0" w:firstRowLastColumn="0" w:lastRowFirstColumn="0" w:lastRowLastColumn="0"/>
               <w:rPr>
-                <w:rFonts w:hint="eastAsia"/>
-                <w:sz w:val="18"/>
-                <w:szCs w:val="18"/>
-              </w:rPr>
-            </w:pPr>
-            <w:r>
-              <w:rPr>
-                <w:rFonts w:hint="eastAsia"/>
-                <w:sz w:val="18"/>
-                <w:szCs w:val="18"/>
-              </w:rPr>
-              <w:t xml:space="preserve">2 </w:t>
-            </w:r>
-            <w:r>
-              <w:rPr>
-                <w:rFonts w:hint="eastAsia"/>
-                <w:sz w:val="18"/>
-                <w:szCs w:val="18"/>
-              </w:rPr>
-              <w:t>등록된 자전</w:t>
+                <w:sz w:val="18"/>
+                <w:szCs w:val="18"/>
+              </w:rPr>
+            </w:pPr>
+            <w:r>
+              <w:rPr>
+                <w:rFonts w:hint="eastAsia"/>
+                <w:sz w:val="18"/>
+                <w:szCs w:val="18"/>
+              </w:rPr>
+              <w:t>2 등록된 자전</w:t>
             </w:r>
             <w:r>
               <w:rPr>
@@ -1547,32 +1371,21 @@
           <w:p>
             <w:pPr>
               <w:rPr>
-                <w:rFonts w:hint="eastAsia"/>
-                <w:b w:val="0"/>
-                <w:bCs w:val="0"/>
-                <w:sz w:val="18"/>
-                <w:szCs w:val="18"/>
-              </w:rPr>
-            </w:pPr>
-            <w:r>
-              <w:rPr>
-                <w:rFonts w:hint="eastAsia"/>
-                <w:b w:val="0"/>
-                <w:bCs w:val="0"/>
-                <w:sz w:val="18"/>
-                <w:szCs w:val="18"/>
-              </w:rPr>
-              <w:t>3 자전거</w:t>
-            </w:r>
-            <w:r>
-              <w:rPr>
-                <w:rFonts w:hint="eastAsia"/>
-                <w:b w:val="0"/>
-                <w:bCs w:val="0"/>
-                <w:sz w:val="18"/>
-                <w:szCs w:val="18"/>
-              </w:rPr>
-              <w:t>를 선택한다.</w:t>
+                <w:b w:val="0"/>
+                <w:bCs w:val="0"/>
+                <w:sz w:val="18"/>
+                <w:szCs w:val="18"/>
+              </w:rPr>
+            </w:pPr>
+            <w:r>
+              <w:rPr>
+                <w:rFonts w:hint="eastAsia"/>
+                <w:b w:val="0"/>
+                <w:bCs w:val="0"/>
+                <w:sz w:val="18"/>
+                <w:szCs w:val="18"/>
+              </w:rPr>
+              <w:t>3 자전거를 선택한다.</w:t>
             </w:r>
           </w:p>
         </w:tc>
@@ -1584,7 +1397,6 @@
             <w:pPr>
               <w:cnfStyle w:val="000000000000" w:firstRow="0" w:lastRow="0" w:firstColumn="0" w:lastColumn="0" w:oddVBand="0" w:evenVBand="0" w:oddHBand="0" w:evenHBand="0" w:firstRowFirstColumn="0" w:firstRowLastColumn="0" w:lastRowFirstColumn="0" w:lastRowLastColumn="0"/>
               <w:rPr>
-                <w:rFonts w:hint="eastAsia"/>
                 <w:sz w:val="18"/>
                 <w:szCs w:val="18"/>
               </w:rPr>
@@ -1648,7 +1460,6 @@
           <w:p>
             <w:pPr>
               <w:rPr>
-                <w:rFonts w:hint="eastAsia"/>
                 <w:b w:val="0"/>
                 <w:bCs w:val="0"/>
                 <w:sz w:val="18"/>
@@ -1689,30 +1500,13 @@
         </w:tc>
       </w:tr>
     </w:tbl>
+    <w:p/>
     <w:p>
-      <w:pPr>
-        <w:rPr>
-          <w:rFonts w:hint="eastAsia"/>
-        </w:rPr>
-      </w:pPr>
-    </w:p>
-    <w:p>
-      <w:pPr>
-        <w:rPr>
-          <w:rFonts w:hint="eastAsia"/>
-        </w:rPr>
-      </w:pPr>
       <w:r>
         <w:rPr>
           <w:rFonts w:hint="eastAsia"/>
         </w:rPr>
-        <w:t xml:space="preserve">Use case description </w:t>
-      </w:r>
-      <w:r>
-        <w:rPr>
-          <w:rFonts w:hint="eastAsia"/>
-        </w:rPr>
-        <w:t xml:space="preserve">대여소 </w:t>
+        <w:t xml:space="preserve">Use case description 대여소 </w:t>
       </w:r>
       <w:r>
         <w:rPr>
@@ -1741,11 +1535,6 @@
             <w:tcW w:w="4612" w:type="dxa"/>
           </w:tcPr>
           <w:p>
-            <w:pPr>
-              <w:rPr>
-                <w:rFonts w:hint="eastAsia"/>
-              </w:rPr>
-            </w:pPr>
             <w:r>
               <w:rPr>
                 <w:rFonts w:hint="eastAsia"/>
@@ -1761,9 +1550,6 @@
           <w:p>
             <w:pPr>
               <w:cnfStyle w:val="100000000000" w:firstRow="1" w:lastRow="0" w:firstColumn="0" w:lastColumn="0" w:oddVBand="0" w:evenVBand="0" w:oddHBand="0" w:evenHBand="0" w:firstRowFirstColumn="0" w:firstRowLastColumn="0" w:lastRowFirstColumn="0" w:lastRowLastColumn="0"/>
-              <w:rPr>
-                <w:rFonts w:hint="eastAsia"/>
-              </w:rPr>
             </w:pPr>
             <w:r>
               <w:rPr>
@@ -1786,7 +1572,6 @@
           <w:p>
             <w:pPr>
               <w:rPr>
-                <w:rFonts w:hint="eastAsia"/>
                 <w:b w:val="0"/>
                 <w:bCs w:val="0"/>
                 <w:sz w:val="18"/>
@@ -1823,26 +1608,17 @@
             <w:pPr>
               <w:cnfStyle w:val="000000100000" w:firstRow="0" w:lastRow="0" w:firstColumn="0" w:lastColumn="0" w:oddVBand="0" w:evenVBand="0" w:oddHBand="1" w:evenHBand="0" w:firstRowFirstColumn="0" w:firstRowLastColumn="0" w:lastRowFirstColumn="0" w:lastRowLastColumn="0"/>
               <w:rPr>
-                <w:rFonts w:hint="eastAsia"/>
-                <w:sz w:val="18"/>
-                <w:szCs w:val="18"/>
-              </w:rPr>
-            </w:pPr>
-            <w:r>
-              <w:rPr>
-                <w:rFonts w:hint="eastAsia"/>
-                <w:sz w:val="18"/>
-                <w:szCs w:val="18"/>
-              </w:rPr>
-              <w:t xml:space="preserve">2 </w:t>
-            </w:r>
-            <w:r>
-              <w:rPr>
-                <w:rFonts w:hint="eastAsia"/>
-                <w:sz w:val="18"/>
-                <w:szCs w:val="18"/>
-              </w:rPr>
-              <w:t>등록된 대여소 리스트를 표시한다.</w:t>
+                <w:sz w:val="18"/>
+                <w:szCs w:val="18"/>
+              </w:rPr>
+            </w:pPr>
+            <w:r>
+              <w:rPr>
+                <w:rFonts w:hint="eastAsia"/>
+                <w:sz w:val="18"/>
+                <w:szCs w:val="18"/>
+              </w:rPr>
+              <w:t>2 등록된 대여소 리스트를 표시한다.</w:t>
             </w:r>
           </w:p>
         </w:tc>
@@ -1856,32 +1632,21 @@
           <w:p>
             <w:pPr>
               <w:rPr>
-                <w:rFonts w:hint="eastAsia"/>
-                <w:b w:val="0"/>
-                <w:bCs w:val="0"/>
-                <w:sz w:val="18"/>
-                <w:szCs w:val="18"/>
-              </w:rPr>
-            </w:pPr>
-            <w:r>
-              <w:rPr>
-                <w:rFonts w:hint="eastAsia"/>
-                <w:b w:val="0"/>
-                <w:bCs w:val="0"/>
-                <w:sz w:val="18"/>
-                <w:szCs w:val="18"/>
-              </w:rPr>
-              <w:t xml:space="preserve">3 </w:t>
-            </w:r>
-            <w:r>
-              <w:rPr>
-                <w:rFonts w:hint="eastAsia"/>
-                <w:b w:val="0"/>
-                <w:bCs w:val="0"/>
-                <w:sz w:val="18"/>
-                <w:szCs w:val="18"/>
-              </w:rPr>
-              <w:t>대여소를 선택한다.</w:t>
+                <w:b w:val="0"/>
+                <w:bCs w:val="0"/>
+                <w:sz w:val="18"/>
+                <w:szCs w:val="18"/>
+              </w:rPr>
+            </w:pPr>
+            <w:r>
+              <w:rPr>
+                <w:rFonts w:hint="eastAsia"/>
+                <w:b w:val="0"/>
+                <w:bCs w:val="0"/>
+                <w:sz w:val="18"/>
+                <w:szCs w:val="18"/>
+              </w:rPr>
+              <w:t>3 대여소를 선택한다.</w:t>
             </w:r>
           </w:p>
         </w:tc>
@@ -1893,26 +1658,17 @@
             <w:pPr>
               <w:cnfStyle w:val="000000000000" w:firstRow="0" w:lastRow="0" w:firstColumn="0" w:lastColumn="0" w:oddVBand="0" w:evenVBand="0" w:oddHBand="0" w:evenHBand="0" w:firstRowFirstColumn="0" w:firstRowLastColumn="0" w:lastRowFirstColumn="0" w:lastRowLastColumn="0"/>
               <w:rPr>
-                <w:rFonts w:hint="eastAsia"/>
-                <w:sz w:val="18"/>
-                <w:szCs w:val="18"/>
-              </w:rPr>
-            </w:pPr>
-            <w:r>
-              <w:rPr>
-                <w:rFonts w:hint="eastAsia"/>
-                <w:sz w:val="18"/>
-                <w:szCs w:val="18"/>
-              </w:rPr>
-              <w:t xml:space="preserve">4 </w:t>
-            </w:r>
-            <w:r>
-              <w:rPr>
-                <w:rFonts w:hint="eastAsia"/>
-                <w:sz w:val="18"/>
-                <w:szCs w:val="18"/>
-              </w:rPr>
-              <w:t>대여소 상세 정보화면</w:t>
+                <w:sz w:val="18"/>
+                <w:szCs w:val="18"/>
+              </w:rPr>
+            </w:pPr>
+            <w:r>
+              <w:rPr>
+                <w:rFonts w:hint="eastAsia"/>
+                <w:sz w:val="18"/>
+                <w:szCs w:val="18"/>
+              </w:rPr>
+              <w:t>4 대여소 상세 정보화면</w:t>
             </w:r>
             <w:r>
               <w:rPr>
@@ -1977,23 +1733,12 @@
                 <w:sz w:val="18"/>
                 <w:szCs w:val="18"/>
               </w:rPr>
-              <w:t xml:space="preserve">After Step </w:t>
-            </w:r>
-            <w:r>
-              <w:rPr>
-                <w:rFonts w:hint="eastAsia"/>
-                <w:b w:val="0"/>
-                <w:bCs w:val="0"/>
-                <w:sz w:val="18"/>
-                <w:szCs w:val="18"/>
-              </w:rPr>
-              <w:t>4. 사용가능한 자전거가 있으면 대여 할 수 있다.</w:t>
-            </w:r>
-          </w:p>
-          <w:p>
-            <w:pPr>
-              <w:rPr>
-                <w:rFonts w:hint="eastAsia"/>
+              <w:t>After Step 4. 사용가능한 자전거가 있으면 대여 할 수 있다.</w:t>
+            </w:r>
+          </w:p>
+          <w:p>
+            <w:pPr>
+              <w:rPr>
                 <w:b w:val="0"/>
                 <w:bCs w:val="0"/>
                 <w:sz w:val="18"/>
@@ -2026,22 +1771,11 @@
     </w:tbl>
     <w:p/>
     <w:p>
-      <w:pPr>
-        <w:rPr>
-          <w:rFonts w:hint="eastAsia"/>
-        </w:rPr>
-      </w:pPr>
       <w:r>
         <w:rPr>
           <w:rFonts w:hint="eastAsia"/>
         </w:rPr>
-        <w:t xml:space="preserve">Use case description </w:t>
-      </w:r>
-      <w:r>
-        <w:rPr>
-          <w:rFonts w:hint="eastAsia"/>
-        </w:rPr>
-        <w:t>예약대기 정보 조회</w:t>
+        <w:t>Use case description 예약대기 정보 조회</w:t>
       </w:r>
     </w:p>
     <w:tbl>
@@ -2064,11 +1798,6 @@
             <w:tcW w:w="4612" w:type="dxa"/>
           </w:tcPr>
           <w:p>
-            <w:pPr>
-              <w:rPr>
-                <w:rFonts w:hint="eastAsia"/>
-              </w:rPr>
-            </w:pPr>
             <w:r>
               <w:rPr>
                 <w:rFonts w:hint="eastAsia"/>
@@ -2084,9 +1813,6 @@
           <w:p>
             <w:pPr>
               <w:cnfStyle w:val="100000000000" w:firstRow="1" w:lastRow="0" w:firstColumn="0" w:lastColumn="0" w:oddVBand="0" w:evenVBand="0" w:oddHBand="0" w:evenHBand="0" w:firstRowFirstColumn="0" w:firstRowLastColumn="0" w:lastRowFirstColumn="0" w:lastRowLastColumn="0"/>
-              <w:rPr>
-                <w:rFonts w:hint="eastAsia"/>
-              </w:rPr>
             </w:pPr>
             <w:r>
               <w:rPr>
@@ -2109,7 +1835,6 @@
           <w:p>
             <w:pPr>
               <w:rPr>
-                <w:rFonts w:hint="eastAsia"/>
                 <w:b w:val="0"/>
                 <w:bCs w:val="0"/>
                 <w:sz w:val="18"/>
@@ -2136,7 +1861,6 @@
             <w:pPr>
               <w:cnfStyle w:val="000000100000" w:firstRow="0" w:lastRow="0" w:firstColumn="0" w:lastColumn="0" w:oddVBand="0" w:evenVBand="0" w:oddHBand="1" w:evenHBand="0" w:firstRowFirstColumn="0" w:firstRowLastColumn="0" w:lastRowFirstColumn="0" w:lastRowLastColumn="0"/>
               <w:rPr>
-                <w:rFonts w:hint="eastAsia"/>
                 <w:sz w:val="18"/>
                 <w:szCs w:val="18"/>
               </w:rPr>
@@ -2161,7 +1885,6 @@
           <w:p>
             <w:pPr>
               <w:rPr>
-                <w:rFonts w:hint="eastAsia"/>
                 <w:b w:val="0"/>
                 <w:bCs w:val="0"/>
                 <w:sz w:val="18"/>
@@ -2198,7 +1921,6 @@
             <w:pPr>
               <w:cnfStyle w:val="000000000000" w:firstRow="0" w:lastRow="0" w:firstColumn="0" w:lastColumn="0" w:oddVBand="0" w:evenVBand="0" w:oddHBand="0" w:evenHBand="0" w:firstRowFirstColumn="0" w:firstRowLastColumn="0" w:lastRowFirstColumn="0" w:lastRowLastColumn="0"/>
               <w:rPr>
-                <w:rFonts w:hint="eastAsia"/>
                 <w:sz w:val="18"/>
                 <w:szCs w:val="18"/>
               </w:rPr>
@@ -2254,50 +1976,19 @@
           <w:p>
             <w:pPr>
               <w:rPr>
-                <w:rFonts w:hint="eastAsia"/>
-                <w:sz w:val="18"/>
-                <w:szCs w:val="18"/>
-              </w:rPr>
-            </w:pPr>
-            <w:r>
-              <w:rPr>
-                <w:rFonts w:hint="eastAsia"/>
-                <w:b w:val="0"/>
-                <w:bCs w:val="0"/>
-                <w:sz w:val="18"/>
-                <w:szCs w:val="18"/>
-              </w:rPr>
-              <w:t xml:space="preserve">After Step </w:t>
-            </w:r>
-            <w:r>
-              <w:rPr>
-                <w:rFonts w:hint="eastAsia"/>
-                <w:b w:val="0"/>
-                <w:bCs w:val="0"/>
-                <w:sz w:val="18"/>
-                <w:szCs w:val="18"/>
-              </w:rPr>
-              <w:t>2</w:t>
-            </w:r>
-            <w:r>
-              <w:rPr>
-                <w:rFonts w:hint="eastAsia"/>
-                <w:b w:val="0"/>
-                <w:bCs w:val="0"/>
-                <w:sz w:val="18"/>
-                <w:szCs w:val="18"/>
-              </w:rPr>
-              <w:t xml:space="preserve">. </w:t>
-            </w:r>
-            <w:r>
-              <w:rPr>
-                <w:rFonts w:hint="eastAsia"/>
-                <w:b w:val="0"/>
-                <w:bCs w:val="0"/>
-                <w:sz w:val="18"/>
-                <w:szCs w:val="18"/>
-              </w:rPr>
-              <w:t>액터는 예약 대기 자전거를 취소할 수 있다.</w:t>
+                <w:sz w:val="18"/>
+                <w:szCs w:val="18"/>
+              </w:rPr>
+            </w:pPr>
+            <w:r>
+              <w:rPr>
+                <w:rFonts w:hint="eastAsia"/>
+                <w:b w:val="0"/>
+                <w:bCs w:val="0"/>
+                <w:sz w:val="18"/>
+                <w:szCs w:val="18"/>
+              </w:rPr>
+              <w:t>After Step 2. 액터는 예약 대기 자전거를 취소할 수 있다.</w:t>
             </w:r>
           </w:p>
         </w:tc>
@@ -2305,11 +1996,6 @@
     </w:tbl>
     <w:p/>
     <w:p>
-      <w:pPr>
-        <w:rPr>
-          <w:rFonts w:hint="eastAsia"/>
-        </w:rPr>
-      </w:pPr>
       <w:r>
         <w:rPr>
           <w:rFonts w:hint="eastAsia"/>
@@ -2343,11 +2029,6 @@
             <w:tcW w:w="4612" w:type="dxa"/>
           </w:tcPr>
           <w:p>
-            <w:pPr>
-              <w:rPr>
-                <w:rFonts w:hint="eastAsia"/>
-              </w:rPr>
-            </w:pPr>
             <w:r>
               <w:rPr>
                 <w:rFonts w:hint="eastAsia"/>
@@ -2363,9 +2044,6 @@
           <w:p>
             <w:pPr>
               <w:cnfStyle w:val="100000000000" w:firstRow="1" w:lastRow="0" w:firstColumn="0" w:lastColumn="0" w:oddVBand="0" w:evenVBand="0" w:oddHBand="0" w:evenHBand="0" w:firstRowFirstColumn="0" w:firstRowLastColumn="0" w:lastRowFirstColumn="0" w:lastRowLastColumn="0"/>
-              <w:rPr>
-                <w:rFonts w:hint="eastAsia"/>
-              </w:rPr>
             </w:pPr>
             <w:r>
               <w:rPr>
@@ -2388,7 +2066,6 @@
           <w:p>
             <w:pPr>
               <w:rPr>
-                <w:rFonts w:hint="eastAsia"/>
                 <w:b w:val="0"/>
                 <w:bCs w:val="0"/>
                 <w:sz w:val="18"/>
@@ -2415,7 +2092,6 @@
             <w:pPr>
               <w:cnfStyle w:val="000000100000" w:firstRow="0" w:lastRow="0" w:firstColumn="0" w:lastColumn="0" w:oddVBand="0" w:evenVBand="0" w:oddHBand="1" w:evenHBand="0" w:firstRowFirstColumn="0" w:firstRowLastColumn="0" w:lastRowFirstColumn="0" w:lastRowLastColumn="0"/>
               <w:rPr>
-                <w:rFonts w:hint="eastAsia"/>
                 <w:sz w:val="18"/>
                 <w:szCs w:val="18"/>
               </w:rPr>
@@ -2440,7 +2116,6 @@
           <w:p>
             <w:pPr>
               <w:rPr>
-                <w:rFonts w:hint="eastAsia"/>
                 <w:b w:val="0"/>
                 <w:bCs w:val="0"/>
                 <w:sz w:val="18"/>
@@ -2465,17 +2140,7 @@
                 <w:sz w:val="18"/>
                 <w:szCs w:val="18"/>
               </w:rPr>
-              <w:t xml:space="preserve"> </w:t>
-            </w:r>
-            <w:r>
-              <w:rPr>
-                <w:rFonts w:hint="eastAsia"/>
-                <w:b w:val="0"/>
-                <w:bCs w:val="0"/>
-                <w:sz w:val="18"/>
-                <w:szCs w:val="18"/>
-              </w:rPr>
-              <w:t>반납 확인 버튼을 누른다.</w:t>
+              <w:t xml:space="preserve"> 반납 확인 버튼을 누른다.</w:t>
             </w:r>
           </w:p>
         </w:tc>
@@ -2487,7 +2152,6 @@
             <w:pPr>
               <w:cnfStyle w:val="000000000000" w:firstRow="0" w:lastRow="0" w:firstColumn="0" w:lastColumn="0" w:oddVBand="0" w:evenVBand="0" w:oddHBand="0" w:evenHBand="0" w:firstRowFirstColumn="0" w:firstRowLastColumn="0" w:lastRowFirstColumn="0" w:lastRowLastColumn="0"/>
               <w:rPr>
-                <w:rFonts w:hint="eastAsia"/>
                 <w:sz w:val="18"/>
                 <w:szCs w:val="18"/>
               </w:rPr>
@@ -2539,7 +2203,6 @@
           <w:p>
             <w:pPr>
               <w:rPr>
-                <w:rFonts w:hint="eastAsia"/>
                 <w:b w:val="0"/>
                 <w:bCs w:val="0"/>
                 <w:sz w:val="18"/>
@@ -2566,7 +2229,6 @@
             <w:pPr>
               <w:cnfStyle w:val="000000100000" w:firstRow="0" w:lastRow="0" w:firstColumn="0" w:lastColumn="0" w:oddVBand="0" w:evenVBand="0" w:oddHBand="1" w:evenHBand="0" w:firstRowFirstColumn="0" w:firstRowLastColumn="0" w:lastRowFirstColumn="0" w:lastRowLastColumn="0"/>
               <w:rPr>
-                <w:rFonts w:hint="eastAsia"/>
                 <w:sz w:val="18"/>
                 <w:szCs w:val="18"/>
               </w:rPr>
@@ -2613,7 +2275,6 @@
           <w:p>
             <w:pPr>
               <w:rPr>
-                <w:rFonts w:hint="eastAsia"/>
                 <w:sz w:val="18"/>
                 <w:szCs w:val="18"/>
               </w:rPr>
@@ -2644,12 +2305,8 @@
     </w:tbl>
     <w:p/>
     <w:p>
-      <w:pPr>
-        <w:rPr>
-          <w:rFonts w:hint="eastAsia"/>
-        </w:rPr>
-      </w:pPr>
       <w:r>
+        <w:lastRenderedPageBreak/>
         <w:br/>
       </w:r>
       <w:r>
@@ -2662,13 +2319,7 @@
         <w:rPr>
           <w:rFonts w:hint="eastAsia"/>
         </w:rPr>
-        <w:t xml:space="preserve">Use case description </w:t>
-      </w:r>
-      <w:r>
-        <w:rPr>
-          <w:rFonts w:hint="eastAsia"/>
-        </w:rPr>
-        <w:t>자전거 대여 정보 조회</w:t>
+        <w:t>Use case description 자전거 대여 정보 조회</w:t>
       </w:r>
     </w:p>
     <w:tbl>
@@ -2691,11 +2342,6 @@
             <w:tcW w:w="4612" w:type="dxa"/>
           </w:tcPr>
           <w:p>
-            <w:pPr>
-              <w:rPr>
-                <w:rFonts w:hint="eastAsia"/>
-              </w:rPr>
-            </w:pPr>
             <w:r>
               <w:rPr>
                 <w:rFonts w:hint="eastAsia"/>
@@ -2711,9 +2357,6 @@
           <w:p>
             <w:pPr>
               <w:cnfStyle w:val="100000000000" w:firstRow="1" w:lastRow="0" w:firstColumn="0" w:lastColumn="0" w:oddVBand="0" w:evenVBand="0" w:oddHBand="0" w:evenHBand="0" w:firstRowFirstColumn="0" w:firstRowLastColumn="0" w:lastRowFirstColumn="0" w:lastRowLastColumn="0"/>
-              <w:rPr>
-                <w:rFonts w:hint="eastAsia"/>
-              </w:rPr>
             </w:pPr>
             <w:r>
               <w:rPr>
@@ -2736,7 +2379,6 @@
           <w:p>
             <w:pPr>
               <w:rPr>
-                <w:rFonts w:hint="eastAsia"/>
                 <w:b w:val="0"/>
                 <w:bCs w:val="0"/>
                 <w:sz w:val="18"/>
@@ -2773,7 +2415,6 @@
             <w:pPr>
               <w:cnfStyle w:val="000000100000" w:firstRow="0" w:lastRow="0" w:firstColumn="0" w:lastColumn="0" w:oddVBand="0" w:evenVBand="0" w:oddHBand="1" w:evenHBand="0" w:firstRowFirstColumn="0" w:firstRowLastColumn="0" w:lastRowFirstColumn="0" w:lastRowLastColumn="0"/>
               <w:rPr>
-                <w:rFonts w:hint="eastAsia"/>
                 <w:sz w:val="18"/>
                 <w:szCs w:val="18"/>
               </w:rPr>
@@ -2806,7 +2447,6 @@
           <w:p>
             <w:pPr>
               <w:rPr>
-                <w:rFonts w:hint="eastAsia"/>
                 <w:b w:val="0"/>
                 <w:bCs w:val="0"/>
                 <w:sz w:val="18"/>
@@ -2843,7 +2483,6 @@
             <w:pPr>
               <w:cnfStyle w:val="000000000000" w:firstRow="0" w:lastRow="0" w:firstColumn="0" w:lastColumn="0" w:oddVBand="0" w:evenVBand="0" w:oddHBand="0" w:evenHBand="0" w:firstRowFirstColumn="0" w:firstRowLastColumn="0" w:lastRowFirstColumn="0" w:lastRowLastColumn="0"/>
               <w:rPr>
-                <w:rFonts w:hint="eastAsia"/>
                 <w:sz w:val="18"/>
                 <w:szCs w:val="18"/>
               </w:rPr>
@@ -2899,7 +2538,6 @@
           <w:p>
             <w:pPr>
               <w:rPr>
-                <w:rFonts w:hint="eastAsia"/>
                 <w:sz w:val="18"/>
                 <w:szCs w:val="18"/>
               </w:rPr>
@@ -2960,22 +2598,11 @@
     </w:tbl>
     <w:p/>
     <w:p>
-      <w:pPr>
-        <w:rPr>
-          <w:rFonts w:hint="eastAsia"/>
-        </w:rPr>
-      </w:pPr>
       <w:r>
         <w:rPr>
           <w:rFonts w:hint="eastAsia"/>
         </w:rPr>
-        <w:t xml:space="preserve">Use case description 자전거 대여 정보 </w:t>
-      </w:r>
-      <w:r>
-        <w:rPr>
-          <w:rFonts w:hint="eastAsia"/>
-        </w:rPr>
-        <w:t>통계</w:t>
+        <w:t>Use case description 자전거 대여 정보 통계</w:t>
       </w:r>
     </w:p>
     <w:tbl>
@@ -2998,11 +2625,6 @@
             <w:tcW w:w="4612" w:type="dxa"/>
           </w:tcPr>
           <w:p>
-            <w:pPr>
-              <w:rPr>
-                <w:rFonts w:hint="eastAsia"/>
-              </w:rPr>
-            </w:pPr>
             <w:r>
               <w:rPr>
                 <w:rFonts w:hint="eastAsia"/>
@@ -3018,9 +2640,6 @@
           <w:p>
             <w:pPr>
               <w:cnfStyle w:val="100000000000" w:firstRow="1" w:lastRow="0" w:firstColumn="0" w:lastColumn="0" w:oddVBand="0" w:evenVBand="0" w:oddHBand="0" w:evenHBand="0" w:firstRowFirstColumn="0" w:firstRowLastColumn="0" w:lastRowFirstColumn="0" w:lastRowLastColumn="0"/>
-              <w:rPr>
-                <w:rFonts w:hint="eastAsia"/>
-              </w:rPr>
             </w:pPr>
             <w:r>
               <w:rPr>
@@ -3043,7 +2662,6 @@
           <w:p>
             <w:pPr>
               <w:rPr>
-                <w:rFonts w:hint="eastAsia"/>
                 <w:b w:val="0"/>
                 <w:bCs w:val="0"/>
                 <w:sz w:val="18"/>
@@ -3070,26 +2688,17 @@
             <w:pPr>
               <w:cnfStyle w:val="000000100000" w:firstRow="0" w:lastRow="0" w:firstColumn="0" w:lastColumn="0" w:oddVBand="0" w:evenVBand="0" w:oddHBand="1" w:evenHBand="0" w:firstRowFirstColumn="0" w:firstRowLastColumn="0" w:lastRowFirstColumn="0" w:lastRowLastColumn="0"/>
               <w:rPr>
-                <w:rFonts w:hint="eastAsia"/>
-                <w:sz w:val="18"/>
-                <w:szCs w:val="18"/>
-              </w:rPr>
-            </w:pPr>
-            <w:r>
-              <w:rPr>
-                <w:rFonts w:hint="eastAsia"/>
-                <w:sz w:val="18"/>
-                <w:szCs w:val="18"/>
-              </w:rPr>
-              <w:t xml:space="preserve">2 </w:t>
-            </w:r>
-            <w:r>
-              <w:rPr>
-                <w:rFonts w:hint="eastAsia"/>
-                <w:sz w:val="18"/>
-                <w:szCs w:val="18"/>
-              </w:rPr>
-              <w:t>등록된 자전거를 리스트로 표시한다.</w:t>
+                <w:sz w:val="18"/>
+                <w:szCs w:val="18"/>
+              </w:rPr>
+            </w:pPr>
+            <w:r>
+              <w:rPr>
+                <w:rFonts w:hint="eastAsia"/>
+                <w:sz w:val="18"/>
+                <w:szCs w:val="18"/>
+              </w:rPr>
+              <w:t>2 등록된 자전거를 리스트로 표시한다.</w:t>
             </w:r>
           </w:p>
         </w:tc>
@@ -3103,62 +2712,21 @@
           <w:p>
             <w:pPr>
               <w:rPr>
-                <w:rFonts w:hint="eastAsia"/>
-                <w:b w:val="0"/>
-                <w:bCs w:val="0"/>
-                <w:sz w:val="18"/>
-                <w:szCs w:val="18"/>
-              </w:rPr>
-            </w:pPr>
-            <w:r>
-              <w:rPr>
-                <w:rFonts w:hint="eastAsia"/>
-                <w:b w:val="0"/>
-                <w:bCs w:val="0"/>
-                <w:sz w:val="18"/>
-                <w:szCs w:val="18"/>
-              </w:rPr>
-              <w:t xml:space="preserve">3 </w:t>
-            </w:r>
-            <w:r>
-              <w:rPr>
-                <w:rFonts w:hint="eastAsia"/>
-                <w:b w:val="0"/>
-                <w:bCs w:val="0"/>
-                <w:sz w:val="18"/>
-                <w:szCs w:val="18"/>
-              </w:rPr>
-              <w:t>통계를 원하는 자전거의</w:t>
-            </w:r>
-            <w:r>
-              <w:rPr>
-                <w:rFonts w:hint="eastAsia"/>
-                <w:b w:val="0"/>
-                <w:bCs w:val="0"/>
-                <w:sz w:val="18"/>
-                <w:szCs w:val="18"/>
-              </w:rPr>
-              <w:t xml:space="preserve"> 정보 </w:t>
-            </w:r>
-            <w:r>
-              <w:rPr>
-                <w:rFonts w:hint="eastAsia"/>
-                <w:b w:val="0"/>
-                <w:bCs w:val="0"/>
-                <w:sz w:val="18"/>
-                <w:szCs w:val="18"/>
-              </w:rPr>
-              <w:t>통계</w:t>
-            </w:r>
-            <w:r>
-              <w:rPr>
-                <w:rFonts w:hint="eastAsia"/>
-                <w:b w:val="0"/>
-                <w:bCs w:val="0"/>
-                <w:sz w:val="18"/>
-                <w:szCs w:val="18"/>
-              </w:rPr>
-              <w:t xml:space="preserve"> 버튼을 누른다.</w:t>
+                <w:b w:val="0"/>
+                <w:bCs w:val="0"/>
+                <w:sz w:val="18"/>
+                <w:szCs w:val="18"/>
+              </w:rPr>
+            </w:pPr>
+            <w:r>
+              <w:rPr>
+                <w:rFonts w:hint="eastAsia"/>
+                <w:b w:val="0"/>
+                <w:bCs w:val="0"/>
+                <w:sz w:val="18"/>
+                <w:szCs w:val="18"/>
+              </w:rPr>
+              <w:t>3 통계를 원하는 자전거의 정보 통계 버튼을 누른다.</w:t>
             </w:r>
           </w:p>
         </w:tc>
@@ -3170,26 +2738,17 @@
             <w:pPr>
               <w:cnfStyle w:val="000000000000" w:firstRow="0" w:lastRow="0" w:firstColumn="0" w:lastColumn="0" w:oddVBand="0" w:evenVBand="0" w:oddHBand="0" w:evenHBand="0" w:firstRowFirstColumn="0" w:firstRowLastColumn="0" w:lastRowFirstColumn="0" w:lastRowLastColumn="0"/>
               <w:rPr>
-                <w:rFonts w:hint="eastAsia"/>
-                <w:sz w:val="18"/>
-                <w:szCs w:val="18"/>
-              </w:rPr>
-            </w:pPr>
-            <w:r>
-              <w:rPr>
-                <w:rFonts w:hint="eastAsia"/>
-                <w:sz w:val="18"/>
-                <w:szCs w:val="18"/>
-              </w:rPr>
-              <w:t xml:space="preserve">4 </w:t>
-            </w:r>
-            <w:r>
-              <w:rPr>
-                <w:rFonts w:hint="eastAsia"/>
-                <w:sz w:val="18"/>
-                <w:szCs w:val="18"/>
-              </w:rPr>
-              <w:t>자전거의 대여 금액 및 대여 횟수 통계하여 표시한다.</w:t>
+                <w:sz w:val="18"/>
+                <w:szCs w:val="18"/>
+              </w:rPr>
+            </w:pPr>
+            <w:r>
+              <w:rPr>
+                <w:rFonts w:hint="eastAsia"/>
+                <w:sz w:val="18"/>
+                <w:szCs w:val="18"/>
+              </w:rPr>
+              <w:t>4 자전거의 대여 금액 및 대여 횟수 통계하여 표시한다.</w:t>
             </w:r>
           </w:p>
         </w:tc>
@@ -3226,7 +2785,6 @@
           <w:p>
             <w:pPr>
               <w:rPr>
-                <w:rFonts w:hint="eastAsia"/>
                 <w:sz w:val="18"/>
                 <w:szCs w:val="18"/>
               </w:rPr>
@@ -3255,13 +2813,7 @@
         </w:tc>
       </w:tr>
     </w:tbl>
-    <w:p>
-      <w:pPr>
-        <w:rPr>
-          <w:rFonts w:hint="eastAsia"/>
-        </w:rPr>
-      </w:pPr>
-    </w:p>
+    <w:p/>
     <w:sectPr>
       <w:pgSz w:w="11906" w:h="16838"/>
       <w:pgMar w:top="1701" w:right="1440" w:bottom="1440" w:left="1440" w:header="851" w:footer="992" w:gutter="0"/>
@@ -4678,10 +4230,23 @@
 </file>
 
 <file path=customXml/item1.xml><?xml version="1.0" encoding="utf-8"?>
-<b:Sources xmlns:b="http://schemas.openxmlformats.org/officeDocument/2006/bibliography" xmlns="http://schemas.openxmlformats.org/officeDocument/2006/bibliography" SelectedStyle="\APASixthEditionOfficeOnline.xsl" StyleName="APA" Version="6"/>
+<p:properties xmlns:p="http://schemas.microsoft.com/office/2006/metadata/properties" xmlns:xsi="http://www.w3.org/2001/XMLSchema-instance" xmlns:pc="http://schemas.microsoft.com/office/infopath/2007/PartnerControls">
+  <documentManagement>
+    <_activity xmlns="2eb7c516-93c6-4583-8795-1ead1ea81c72" xsi:nil="true"/>
+  </documentManagement>
+</p:properties>
 </file>
 
 <file path=customXml/item2.xml><?xml version="1.0" encoding="utf-8"?>
+<?mso-contentType ?>
+<FormTemplates xmlns="http://schemas.microsoft.com/sharepoint/v3/contenttype/forms">
+  <Display>DocumentLibraryForm</Display>
+  <Edit>DocumentLibraryForm</Edit>
+  <New>DocumentLibraryForm</New>
+</FormTemplates>
+</file>
+
+<file path=customXml/item3.xml><?xml version="1.0" encoding="utf-8"?>
 <ct:contentTypeSchema xmlns:ct="http://schemas.microsoft.com/office/2006/metadata/contentType" xmlns:ma="http://schemas.microsoft.com/office/2006/metadata/properties/metaAttributes" ct:_="" ma:_="" ma:contentTypeName="문서" ma:contentTypeID="0x0101006F12AB6DE0ED1B4482496BB81493DD78" ma:contentTypeVersion="12" ma:contentTypeDescription="새 문서를 만듭니다." ma:contentTypeScope="" ma:versionID="d61936a72461fe118c20cf056c74e65c">
   <xsd:schema xmlns:xsd="http://www.w3.org/2001/XMLSchema" xmlns:xs="http://www.w3.org/2001/XMLSchema" xmlns:p="http://schemas.microsoft.com/office/2006/metadata/properties" xmlns:ns3="2eb7c516-93c6-4583-8795-1ead1ea81c72" targetNamespace="http://schemas.microsoft.com/office/2006/metadata/properties" ma:root="true" ma:fieldsID="3a657728d66e8639092598e5070aea95" ns3:_="">
     <xsd:import namespace="2eb7c516-93c6-4583-8795-1ead1ea81c72"/>
@@ -4875,32 +4440,29 @@
 </ct:contentTypeSchema>
 </file>
 
-<file path=customXml/item3.xml><?xml version="1.0" encoding="utf-8"?>
-<?mso-contentType ?>
-<FormTemplates xmlns="http://schemas.microsoft.com/sharepoint/v3/contenttype/forms">
-  <Display>DocumentLibraryForm</Display>
-  <Edit>DocumentLibraryForm</Edit>
-  <New>DocumentLibraryForm</New>
-</FormTemplates>
-</file>
-
 <file path=customXml/item4.xml><?xml version="1.0" encoding="utf-8"?>
-<p:properties xmlns:p="http://schemas.microsoft.com/office/2006/metadata/properties" xmlns:xsi="http://www.w3.org/2001/XMLSchema-instance" xmlns:pc="http://schemas.microsoft.com/office/infopath/2007/PartnerControls">
-  <documentManagement>
-    <_activity xmlns="2eb7c516-93c6-4583-8795-1ead1ea81c72" xsi:nil="true"/>
-  </documentManagement>
-</p:properties>
+<b:Sources xmlns:b="http://schemas.openxmlformats.org/officeDocument/2006/bibliography" xmlns="http://schemas.openxmlformats.org/officeDocument/2006/bibliography" SelectedStyle="\APASixthEditionOfficeOnline.xsl" StyleName="APA" Version="6"/>
 </file>
 
 <file path=customXml/itemProps1.xml><?xml version="1.0" encoding="utf-8"?>
-<ds:datastoreItem xmlns:ds="http://schemas.openxmlformats.org/officeDocument/2006/customXml" ds:itemID="{F8F31F8E-E673-4AAE-84B6-257EC814D851}">
+<ds:datastoreItem xmlns:ds="http://schemas.openxmlformats.org/officeDocument/2006/customXml" ds:itemID="{60CEC4D0-C283-4DC0-BDB8-F80C1A8879A1}">
   <ds:schemaRefs>
-    <ds:schemaRef ds:uri="http://schemas.openxmlformats.org/officeDocument/2006/bibliography"/>
+    <ds:schemaRef ds:uri="http://schemas.microsoft.com/office/2006/metadata/properties"/>
+    <ds:schemaRef ds:uri="http://schemas.microsoft.com/office/infopath/2007/PartnerControls"/>
+    <ds:schemaRef ds:uri="2eb7c516-93c6-4583-8795-1ead1ea81c72"/>
   </ds:schemaRefs>
 </ds:datastoreItem>
 </file>
 
 <file path=customXml/itemProps2.xml><?xml version="1.0" encoding="utf-8"?>
+<ds:datastoreItem xmlns:ds="http://schemas.openxmlformats.org/officeDocument/2006/customXml" ds:itemID="{EC946468-4250-4D67-9338-379DCBB01F49}">
+  <ds:schemaRefs>
+    <ds:schemaRef ds:uri="http://schemas.microsoft.com/sharepoint/v3/contenttype/forms"/>
+  </ds:schemaRefs>
+</ds:datastoreItem>
+</file>
+
+<file path=customXml/itemProps3.xml><?xml version="1.0" encoding="utf-8"?>
 <ds:datastoreItem xmlns:ds="http://schemas.openxmlformats.org/officeDocument/2006/customXml" ds:itemID="{80610B86-480B-4BC7-A955-978F9CF9F308}">
   <ds:schemaRefs>
     <ds:schemaRef ds:uri="http://schemas.microsoft.com/office/2006/metadata/contentType"/>
@@ -4918,26 +4480,10 @@
 </ds:datastoreItem>
 </file>
 
-<file path=customXml/itemProps3.xml><?xml version="1.0" encoding="utf-8"?>
-<ds:datastoreItem xmlns:ds="http://schemas.openxmlformats.org/officeDocument/2006/customXml" ds:itemID="{EC946468-4250-4D67-9338-379DCBB01F49}">
+<file path=customXml/itemProps4.xml><?xml version="1.0" encoding="utf-8"?>
+<ds:datastoreItem xmlns:ds="http://schemas.openxmlformats.org/officeDocument/2006/customXml" ds:itemID="{F8F31F8E-E673-4AAE-84B6-257EC814D851}">
   <ds:schemaRefs>
-    <ds:schemaRef ds:uri="http://schemas.microsoft.com/sharepoint/v3/contenttype/forms"/>
-  </ds:schemaRefs>
-</ds:datastoreItem>
-</file>
-
-<file path=customXml/itemProps4.xml><?xml version="1.0" encoding="utf-8"?>
-<ds:datastoreItem xmlns:ds="http://schemas.openxmlformats.org/officeDocument/2006/customXml" ds:itemID="{60CEC4D0-C283-4DC0-BDB8-F80C1A8879A1}">
-  <ds:schemaRefs>
-    <ds:schemaRef ds:uri="http://schemas.microsoft.com/office/2006/documentManagement/types"/>
-    <ds:schemaRef ds:uri="http://schemas.microsoft.com/office/infopath/2007/PartnerControls"/>
-    <ds:schemaRef ds:uri="http://purl.org/dc/elements/1.1/"/>
-    <ds:schemaRef ds:uri="http://schemas.openxmlformats.org/package/2006/metadata/core-properties"/>
-    <ds:schemaRef ds:uri="http://schemas.microsoft.com/office/2006/metadata/properties"/>
-    <ds:schemaRef ds:uri="http://purl.org/dc/terms/"/>
-    <ds:schemaRef ds:uri="2eb7c516-93c6-4583-8795-1ead1ea81c72"/>
-    <ds:schemaRef ds:uri="http://www.w3.org/XML/1998/namespace"/>
-    <ds:schemaRef ds:uri="http://purl.org/dc/dcmitype/"/>
+    <ds:schemaRef ds:uri="http://schemas.openxmlformats.org/officeDocument/2006/bibliography"/>
   </ds:schemaRefs>
 </ds:datastoreItem>
 </file>
</xml_diff>